<commit_message>
Updated past documentations, added sprint 3 documentation
</commit_message>
<xml_diff>
--- a/Documentation and misc/Sprint 1/Sprint1Documentation.docx
+++ b/Documentation and misc/Sprint 1/Sprint1Documentation.docx
@@ -1,6 +1,6 @@
 
 <file path=word/document.xml><?xml version="1.0" encoding="utf-8"?>
-<w:document xmlns:wpc="http://schemas.microsoft.com/office/word/2010/wordprocessingCanvas" xmlns:cx="http://schemas.microsoft.com/office/drawing/2014/chartex" xmlns:mc="http://schemas.openxmlformats.org/markup-compatibility/2006" xmlns:o="urn:schemas-microsoft-com:office:office" xmlns:r="http://schemas.openxmlformats.org/officeDocument/2006/relationships" xmlns:m="http://schemas.openxmlformats.org/officeDocument/2006/math" xmlns:v="urn:schemas-microsoft-com:vml" xmlns:wp14="http://schemas.microsoft.com/office/word/2010/wordprocessingDrawing" xmlns:wp="http://schemas.openxmlformats.org/drawingml/2006/wordprocessingDrawing" xmlns:w10="urn:schemas-microsoft-com:office:word" xmlns:w="http://schemas.openxmlformats.org/wordprocessingml/2006/main" xmlns:w14="http://schemas.microsoft.com/office/word/2010/wordml" xmlns:w15="http://schemas.microsoft.com/office/word/2012/wordml" xmlns:w16se="http://schemas.microsoft.com/office/word/2015/wordml/symex" xmlns:wpg="http://schemas.microsoft.com/office/word/2010/wordprocessingGroup" xmlns:wpi="http://schemas.microsoft.com/office/word/2010/wordprocessingInk" xmlns:wne="http://schemas.microsoft.com/office/word/2006/wordml" xmlns:wps="http://schemas.microsoft.com/office/word/2010/wordprocessingShape" mc:Ignorable="w14 w15 w16se wp14">
+<w:document xmlns:wpc="http://schemas.microsoft.com/office/word/2010/wordprocessingCanvas" xmlns:cx="http://schemas.microsoft.com/office/drawing/2014/chartex" xmlns:cx1="http://schemas.microsoft.com/office/drawing/2015/9/8/chartex" xmlns:cx2="http://schemas.microsoft.com/office/drawing/2015/10/21/chartex" xmlns:cx3="http://schemas.microsoft.com/office/drawing/2016/5/9/chartex" xmlns:cx4="http://schemas.microsoft.com/office/drawing/2016/5/10/chartex" xmlns:cx5="http://schemas.microsoft.com/office/drawing/2016/5/11/chartex" xmlns:cx6="http://schemas.microsoft.com/office/drawing/2016/5/12/chartex" xmlns:cx7="http://schemas.microsoft.com/office/drawing/2016/5/13/chartex" xmlns:cx8="http://schemas.microsoft.com/office/drawing/2016/5/14/chartex" xmlns:mc="http://schemas.openxmlformats.org/markup-compatibility/2006" xmlns:aink="http://schemas.microsoft.com/office/drawing/2016/ink" xmlns:am3d="http://schemas.microsoft.com/office/drawing/2017/model3d" xmlns:o="urn:schemas-microsoft-com:office:office" xmlns:oel="http://schemas.microsoft.com/office/2019/extlst" xmlns:r="http://schemas.openxmlformats.org/officeDocument/2006/relationships" xmlns:m="http://schemas.openxmlformats.org/officeDocument/2006/math" xmlns:v="urn:schemas-microsoft-com:vml" xmlns:wp14="http://schemas.microsoft.com/office/word/2010/wordprocessingDrawing" xmlns:wp="http://schemas.openxmlformats.org/drawingml/2006/wordprocessingDrawing" xmlns:w10="urn:schemas-microsoft-com:office:word" xmlns:w="http://schemas.openxmlformats.org/wordprocessingml/2006/main" xmlns:w14="http://schemas.microsoft.com/office/word/2010/wordml" xmlns:w15="http://schemas.microsoft.com/office/word/2012/wordml" xmlns:w16cex="http://schemas.microsoft.com/office/word/2018/wordml/cex" xmlns:w16cid="http://schemas.microsoft.com/office/word/2016/wordml/cid" xmlns:w16="http://schemas.microsoft.com/office/word/2018/wordml" xmlns:w16sdtdh="http://schemas.microsoft.com/office/word/2020/wordml/sdtdatahash" xmlns:w16se="http://schemas.microsoft.com/office/word/2015/wordml/symex" xmlns:wpg="http://schemas.microsoft.com/office/word/2010/wordprocessingGroup" xmlns:wpi="http://schemas.microsoft.com/office/word/2010/wordprocessingInk" xmlns:wne="http://schemas.microsoft.com/office/word/2006/wordml" xmlns:wps="http://schemas.microsoft.com/office/word/2010/wordprocessingShape" mc:Ignorable="w14 w15 w16se w16cid w16 w16cex w16sdtdh wp14">
   <w:body>
     <w:p>
       <w:r>
@@ -177,7 +177,7 @@
       <w:sdtContent>
         <w:p>
           <w:pPr>
-            <w:pStyle w:val="a3"/>
+            <w:pStyle w:val="TOCHeading"/>
           </w:pPr>
           <w:r>
             <w:t>Table of Contents</w:t>
@@ -185,7 +185,7 @@
         </w:p>
         <w:p>
           <w:pPr>
-            <w:pStyle w:val="11"/>
+            <w:pStyle w:val="TOC1"/>
             <w:tabs>
               <w:tab w:val="right" w:leader="dot" w:pos="9350"/>
             </w:tabs>
@@ -208,7 +208,7 @@
           <w:hyperlink w:anchor="_Toc100175768" w:history="1">
             <w:r>
               <w:rPr>
-                <w:rStyle w:val="a5"/>
+                <w:rStyle w:val="Hyperlink"/>
                 <w:noProof/>
                 <w:lang w:val="en-US"/>
               </w:rPr>
@@ -266,7 +266,7 @@
         </w:p>
         <w:p>
           <w:pPr>
-            <w:pStyle w:val="11"/>
+            <w:pStyle w:val="TOC1"/>
             <w:tabs>
               <w:tab w:val="right" w:leader="dot" w:pos="9350"/>
             </w:tabs>
@@ -280,7 +280,7 @@
           <w:hyperlink w:anchor="_Toc100175769" w:history="1">
             <w:r>
               <w:rPr>
-                <w:rStyle w:val="a5"/>
+                <w:rStyle w:val="Hyperlink"/>
                 <w:noProof/>
                 <w:lang w:val="en-US"/>
               </w:rPr>
@@ -338,7 +338,7 @@
         </w:p>
         <w:p>
           <w:pPr>
-            <w:pStyle w:val="31"/>
+            <w:pStyle w:val="TOC3"/>
             <w:tabs>
               <w:tab w:val="right" w:leader="dot" w:pos="9350"/>
             </w:tabs>
@@ -352,7 +352,7 @@
           <w:hyperlink w:anchor="_Toc100175770" w:history="1">
             <w:r>
               <w:rPr>
-                <w:rStyle w:val="a5"/>
+                <w:rStyle w:val="Hyperlink"/>
                 <w:rFonts w:ascii="Calibri" w:eastAsia="Times New Roman" w:hAnsi="Calibri" w:cs="Times New Roman"/>
                 <w:caps/>
                 <w:noProof/>
@@ -413,7 +413,7 @@
         </w:p>
         <w:p>
           <w:pPr>
-            <w:pStyle w:val="31"/>
+            <w:pStyle w:val="TOC3"/>
             <w:tabs>
               <w:tab w:val="right" w:leader="dot" w:pos="9350"/>
             </w:tabs>
@@ -427,7 +427,7 @@
           <w:hyperlink w:anchor="_Toc100175771" w:history="1">
             <w:r>
               <w:rPr>
-                <w:rStyle w:val="a5"/>
+                <w:rStyle w:val="Hyperlink"/>
                 <w:rFonts w:ascii="Calibri" w:eastAsia="Times New Roman" w:hAnsi="Calibri" w:cs="Times New Roman"/>
                 <w:caps/>
                 <w:noProof/>
@@ -488,7 +488,7 @@
         </w:p>
         <w:p>
           <w:pPr>
-            <w:pStyle w:val="31"/>
+            <w:pStyle w:val="TOC3"/>
             <w:tabs>
               <w:tab w:val="right" w:leader="dot" w:pos="9350"/>
             </w:tabs>
@@ -502,7 +502,7 @@
           <w:hyperlink w:anchor="_Toc100175772" w:history="1">
             <w:r>
               <w:rPr>
-                <w:rStyle w:val="a5"/>
+                <w:rStyle w:val="Hyperlink"/>
                 <w:rFonts w:ascii="Calibri" w:eastAsia="Times New Roman" w:hAnsi="Calibri" w:cs="Times New Roman"/>
                 <w:caps/>
                 <w:noProof/>
@@ -589,7 +589,7 @@
     </w:p>
     <w:p>
       <w:pPr>
-        <w:pStyle w:val="a3"/>
+        <w:pStyle w:val="TOCHeading"/>
       </w:pPr>
       <w:bookmarkStart w:id="0" w:name="_Toc97540595"/>
       <w:r>
@@ -755,7 +755,7 @@
     </w:p>
     <w:p>
       <w:pPr>
-        <w:pStyle w:val="1"/>
+        <w:pStyle w:val="Heading1"/>
         <w:rPr>
           <w:lang w:val="en-US"/>
         </w:rPr>
@@ -772,7 +772,7 @@
     </w:p>
     <w:p>
       <w:pPr>
-        <w:pStyle w:val="a3"/>
+        <w:pStyle w:val="TOCHeading"/>
         <w:rPr>
           <w:lang w:val="en-US"/>
         </w:rPr>
@@ -831,7 +831,7 @@
     </w:p>
     <w:p>
       <w:pPr>
-        <w:pStyle w:val="a3"/>
+        <w:pStyle w:val="TOCHeading"/>
         <w:rPr>
           <w:lang w:val="en-US"/>
         </w:rPr>
@@ -871,7 +871,7 @@
     </w:p>
     <w:p>
       <w:pPr>
-        <w:pStyle w:val="a3"/>
+        <w:pStyle w:val="TOCHeading"/>
         <w:rPr>
           <w:lang w:val="en-US"/>
         </w:rPr>
@@ -955,7 +955,7 @@
     </w:p>
     <w:p>
       <w:pPr>
-        <w:pStyle w:val="a4"/>
+        <w:pStyle w:val="ListParagraph"/>
         <w:numPr>
           <w:ilvl w:val="0"/>
           <w:numId w:val="6"/>
@@ -977,7 +977,7 @@
     </w:p>
     <w:p>
       <w:pPr>
-        <w:pStyle w:val="a4"/>
+        <w:pStyle w:val="ListParagraph"/>
         <w:numPr>
           <w:ilvl w:val="0"/>
           <w:numId w:val="6"/>
@@ -1016,7 +1016,7 @@
     </w:p>
     <w:p>
       <w:pPr>
-        <w:pStyle w:val="a4"/>
+        <w:pStyle w:val="ListParagraph"/>
         <w:numPr>
           <w:ilvl w:val="0"/>
           <w:numId w:val="7"/>
@@ -1038,7 +1038,7 @@
     </w:p>
     <w:p>
       <w:pPr>
-        <w:pStyle w:val="a4"/>
+        <w:pStyle w:val="ListParagraph"/>
         <w:numPr>
           <w:ilvl w:val="0"/>
           <w:numId w:val="7"/>
@@ -1060,7 +1060,7 @@
     </w:p>
     <w:p>
       <w:pPr>
-        <w:pStyle w:val="a4"/>
+        <w:pStyle w:val="ListParagraph"/>
         <w:numPr>
           <w:ilvl w:val="0"/>
           <w:numId w:val="7"/>
@@ -1126,7 +1126,7 @@
     </w:p>
     <w:p>
       <w:pPr>
-        <w:pStyle w:val="a3"/>
+        <w:pStyle w:val="TOCHeading"/>
         <w:rPr>
           <w:lang w:val="en-US"/>
         </w:rPr>
@@ -1176,7 +1176,7 @@
     </w:p>
     <w:p>
       <w:pPr>
-        <w:pStyle w:val="a4"/>
+        <w:pStyle w:val="ListParagraph"/>
         <w:numPr>
           <w:ilvl w:val="0"/>
           <w:numId w:val="8"/>
@@ -1198,7 +1198,7 @@
     </w:p>
     <w:p>
       <w:pPr>
-        <w:pStyle w:val="a4"/>
+        <w:pStyle w:val="ListParagraph"/>
         <w:numPr>
           <w:ilvl w:val="0"/>
           <w:numId w:val="8"/>
@@ -1229,7 +1229,7 @@
     </w:p>
     <w:p>
       <w:pPr>
-        <w:pStyle w:val="a3"/>
+        <w:pStyle w:val="TOCHeading"/>
         <w:rPr>
           <w:lang w:val="en-US"/>
         </w:rPr>
@@ -1260,7 +1260,7 @@
     </w:p>
     <w:p>
       <w:pPr>
-        <w:pStyle w:val="a4"/>
+        <w:pStyle w:val="ListParagraph"/>
         <w:numPr>
           <w:ilvl w:val="0"/>
           <w:numId w:val="9"/>
@@ -1282,7 +1282,7 @@
     </w:p>
     <w:p>
       <w:pPr>
-        <w:pStyle w:val="a4"/>
+        <w:pStyle w:val="ListParagraph"/>
         <w:rPr>
           <w:sz w:val="24"/>
           <w:szCs w:val="24"/>
@@ -1301,7 +1301,7 @@
     </w:p>
     <w:p>
       <w:pPr>
-        <w:pStyle w:val="a4"/>
+        <w:pStyle w:val="ListParagraph"/>
         <w:numPr>
           <w:ilvl w:val="0"/>
           <w:numId w:val="9"/>
@@ -1383,7 +1383,7 @@
     </w:p>
     <w:p>
       <w:pPr>
-        <w:pStyle w:val="1"/>
+        <w:pStyle w:val="Heading1"/>
         <w:rPr>
           <w:lang w:val="en-US"/>
         </w:rPr>
@@ -1456,7 +1456,7 @@
     </w:p>
     <w:p>
       <w:pPr>
-        <w:pStyle w:val="a3"/>
+        <w:pStyle w:val="TOCHeading"/>
       </w:pPr>
       <w:bookmarkStart w:id="3" w:name="_Toc97540596"/>
       <w:r>
@@ -1713,7 +1713,7 @@
     </w:p>
     <w:p>
       <w:pPr>
-        <w:pStyle w:val="a4"/>
+        <w:pStyle w:val="ListParagraph"/>
         <w:numPr>
           <w:ilvl w:val="0"/>
           <w:numId w:val="1"/>
@@ -1722,17 +1722,25 @@
           <w:lang w:val="en-US"/>
         </w:rPr>
       </w:pPr>
-      <w:r>
-        <w:rPr>
-          <w:lang w:val="en-US"/>
-        </w:rPr>
-        <w:t xml:space="preserve">NFR-01(M): Addition of </w:t>
-      </w:r>
       <w:proofErr w:type="spellStart"/>
       <w:r>
         <w:rPr>
           <w:lang w:val="en-US"/>
         </w:rPr>
+        <w:t>NFR</w:t>
+      </w:r>
+      <w:proofErr w:type="spellEnd"/>
+      <w:r>
+        <w:rPr>
+          <w:lang w:val="en-US"/>
+        </w:rPr>
+        <w:t xml:space="preserve">-01(M): Addition of </w:t>
+      </w:r>
+      <w:proofErr w:type="spellStart"/>
+      <w:r>
+        <w:rPr>
+          <w:lang w:val="en-US"/>
+        </w:rPr>
         <w:t>MediaBazaar</w:t>
       </w:r>
       <w:proofErr w:type="spellEnd"/>
@@ -1745,7 +1753,7 @@
     </w:p>
     <w:p>
       <w:pPr>
-        <w:pStyle w:val="a4"/>
+        <w:pStyle w:val="ListParagraph"/>
         <w:numPr>
           <w:ilvl w:val="0"/>
           <w:numId w:val="1"/>
@@ -1763,7 +1771,7 @@
     </w:p>
     <w:p>
       <w:pPr>
-        <w:pStyle w:val="a4"/>
+        <w:pStyle w:val="ListParagraph"/>
         <w:numPr>
           <w:ilvl w:val="0"/>
           <w:numId w:val="1"/>
@@ -1805,7 +1813,7 @@
     </w:p>
     <w:p>
       <w:pPr>
-        <w:pStyle w:val="a4"/>
+        <w:pStyle w:val="ListParagraph"/>
         <w:numPr>
           <w:ilvl w:val="0"/>
           <w:numId w:val="1"/>
@@ -1841,7 +1849,7 @@
     </w:p>
     <w:p>
       <w:pPr>
-        <w:pStyle w:val="a4"/>
+        <w:pStyle w:val="ListParagraph"/>
         <w:numPr>
           <w:ilvl w:val="0"/>
           <w:numId w:val="1"/>
@@ -1889,7 +1897,7 @@
     </w:p>
     <w:p>
       <w:pPr>
-        <w:pStyle w:val="a4"/>
+        <w:pStyle w:val="ListParagraph"/>
         <w:numPr>
           <w:ilvl w:val="0"/>
           <w:numId w:val="1"/>
@@ -1970,7 +1978,7 @@
     </w:p>
     <w:p>
       <w:pPr>
-        <w:pStyle w:val="a4"/>
+        <w:pStyle w:val="ListParagraph"/>
         <w:numPr>
           <w:ilvl w:val="0"/>
           <w:numId w:val="1"/>
@@ -2018,7 +2026,7 @@
     </w:p>
     <w:p>
       <w:pPr>
-        <w:pStyle w:val="a4"/>
+        <w:pStyle w:val="ListParagraph"/>
         <w:numPr>
           <w:ilvl w:val="0"/>
           <w:numId w:val="1"/>
@@ -2050,7 +2058,7 @@
     </w:p>
     <w:p>
       <w:pPr>
-        <w:pStyle w:val="a3"/>
+        <w:pStyle w:val="TOCHeading"/>
         <w:rPr>
           <w:lang w:val="en-US"/>
         </w:rPr>
@@ -2079,7 +2087,7 @@
     </w:p>
     <w:p>
       <w:pPr>
-        <w:pStyle w:val="a4"/>
+        <w:pStyle w:val="ListParagraph"/>
         <w:numPr>
           <w:ilvl w:val="0"/>
           <w:numId w:val="11"/>
@@ -2106,15 +2114,8 @@
         <w:rPr>
           <w:lang w:val="en-US"/>
         </w:rPr>
-        <w:t xml:space="preserve"> logo inside of the application</w:t>
-      </w:r>
-      <w:r>
-        <w:rPr>
-          <w:lang w:val="en-US"/>
-        </w:rPr>
-        <w:t xml:space="preserve"> - </w:t>
-      </w:r>
-      <w:proofErr w:type="spellStart"/>
+        <w:t xml:space="preserve"> logo inside of the application - </w:t>
+      </w:r>
       <w:r>
         <w:rPr>
           <w:b/>
@@ -2122,11 +2123,10 @@
         </w:rPr>
         <w:t>Kiril</w:t>
       </w:r>
-      <w:proofErr w:type="spellEnd"/>
-    </w:p>
-    <w:p>
-      <w:pPr>
-        <w:pStyle w:val="a4"/>
+    </w:p>
+    <w:p>
+      <w:pPr>
+        <w:pStyle w:val="ListParagraph"/>
         <w:numPr>
           <w:ilvl w:val="0"/>
           <w:numId w:val="11"/>
@@ -2135,40 +2135,23 @@
           <w:lang w:val="en-US"/>
         </w:rPr>
       </w:pPr>
-      <w:proofErr w:type="spellStart"/>
-      <w:r>
-        <w:rPr>
-          <w:lang w:val="en-US"/>
-        </w:rPr>
-        <w:t>Bugfixes</w:t>
-      </w:r>
-      <w:proofErr w:type="spellEnd"/>
-      <w:r>
-        <w:rPr>
-          <w:lang w:val="en-US"/>
-        </w:rPr>
-        <w:t xml:space="preserve"> – </w:t>
+      <w:r>
+        <w:rPr>
+          <w:lang w:val="en-US"/>
+        </w:rPr>
+        <w:t xml:space="preserve">Bugfixes – </w:t>
       </w:r>
       <w:r>
         <w:rPr>
           <w:b/>
           <w:lang w:val="en-US"/>
         </w:rPr>
-        <w:t xml:space="preserve">Nikolay, </w:t>
-      </w:r>
-      <w:proofErr w:type="spellStart"/>
-      <w:r>
-        <w:rPr>
-          <w:b/>
-          <w:lang w:val="en-US"/>
-        </w:rPr>
-        <w:t>Kiril</w:t>
-      </w:r>
-      <w:proofErr w:type="spellEnd"/>
-    </w:p>
-    <w:p>
-      <w:pPr>
-        <w:pStyle w:val="a4"/>
+        <w:t>Nikolay, Kiril</w:t>
+      </w:r>
+    </w:p>
+    <w:p>
+      <w:pPr>
+        <w:pStyle w:val="ListParagraph"/>
         <w:numPr>
           <w:ilvl w:val="0"/>
           <w:numId w:val="11"/>
@@ -2181,13 +2164,7 @@
         <w:rPr>
           <w:lang w:val="en-US"/>
         </w:rPr>
-        <w:t xml:space="preserve">First draft of website design </w:t>
-      </w:r>
-      <w:r>
-        <w:rPr>
-          <w:lang w:val="en-US"/>
-        </w:rPr>
-        <w:t xml:space="preserve">- </w:t>
+        <w:t xml:space="preserve">First draft of website design - </w:t>
       </w:r>
       <w:r>
         <w:rPr>
@@ -2199,7 +2176,7 @@
     </w:p>
     <w:p>
       <w:pPr>
-        <w:pStyle w:val="a4"/>
+        <w:pStyle w:val="ListParagraph"/>
         <w:numPr>
           <w:ilvl w:val="0"/>
           <w:numId w:val="11"/>
@@ -2212,13 +2189,7 @@
         <w:rPr>
           <w:lang w:val="en-US"/>
         </w:rPr>
-        <w:t>Polishing of UI</w:t>
-      </w:r>
-      <w:r>
-        <w:rPr>
-          <w:lang w:val="en-US"/>
-        </w:rPr>
-        <w:t xml:space="preserve"> - </w:t>
+        <w:t xml:space="preserve">Polishing of UI - </w:t>
       </w:r>
       <w:r>
         <w:rPr>
@@ -2230,7 +2201,7 @@
     </w:p>
     <w:p>
       <w:pPr>
-        <w:pStyle w:val="a4"/>
+        <w:pStyle w:val="ListParagraph"/>
         <w:numPr>
           <w:ilvl w:val="0"/>
           <w:numId w:val="11"/>
@@ -2243,13 +2214,7 @@
         <w:rPr>
           <w:lang w:val="en-US"/>
         </w:rPr>
-        <w:t>Certain Accounts can only see the buttons they can activate</w:t>
-      </w:r>
-      <w:r>
-        <w:rPr>
-          <w:lang w:val="en-US"/>
-        </w:rPr>
-        <w:t xml:space="preserve"> - </w:t>
+        <w:t xml:space="preserve">Certain Accounts can only see the buttons they can activate - </w:t>
       </w:r>
       <w:r>
         <w:rPr>
@@ -2261,7 +2226,7 @@
     </w:p>
     <w:p>
       <w:pPr>
-        <w:pStyle w:val="a4"/>
+        <w:pStyle w:val="ListParagraph"/>
         <w:numPr>
           <w:ilvl w:val="0"/>
           <w:numId w:val="11"/>
@@ -2274,13 +2239,7 @@
         <w:rPr>
           <w:lang w:val="en-US"/>
         </w:rPr>
-        <w:t>Addition of a Clock in the application</w:t>
-      </w:r>
-      <w:r>
-        <w:rPr>
-          <w:lang w:val="en-US"/>
-        </w:rPr>
-        <w:t xml:space="preserve"> - </w:t>
+        <w:t xml:space="preserve">Addition of a Clock in the application - </w:t>
       </w:r>
       <w:r>
         <w:rPr>
@@ -2292,7 +2251,7 @@
     </w:p>
     <w:p>
       <w:pPr>
-        <w:pStyle w:val="a4"/>
+        <w:pStyle w:val="ListParagraph"/>
         <w:numPr>
           <w:ilvl w:val="0"/>
           <w:numId w:val="11"/>
@@ -2323,13 +2282,7 @@
         <w:rPr>
           <w:lang w:val="en-US"/>
         </w:rPr>
-        <w:t xml:space="preserve">account </w:t>
-      </w:r>
-      <w:r>
-        <w:rPr>
-          <w:lang w:val="en-US"/>
-        </w:rPr>
-        <w:t xml:space="preserve">- </w:t>
+        <w:t xml:space="preserve">account - </w:t>
       </w:r>
       <w:r>
         <w:rPr>
@@ -2341,7 +2294,7 @@
     </w:p>
     <w:p>
       <w:pPr>
-        <w:pStyle w:val="a4"/>
+        <w:pStyle w:val="ListParagraph"/>
         <w:numPr>
           <w:ilvl w:val="0"/>
           <w:numId w:val="11"/>
@@ -2354,13 +2307,7 @@
         <w:rPr>
           <w:lang w:val="en-US"/>
         </w:rPr>
-        <w:t>Certain departments cannot be deleted (e.g., Sales), as they are fundamental</w:t>
-      </w:r>
-      <w:r>
-        <w:rPr>
-          <w:lang w:val="en-US"/>
-        </w:rPr>
-        <w:t xml:space="preserve"> – </w:t>
+        <w:t xml:space="preserve">Certain departments cannot be deleted (e.g., Sales), as they are fundamental – </w:t>
       </w:r>
       <w:r>
         <w:rPr>
@@ -2372,7 +2319,7 @@
     </w:p>
     <w:p>
       <w:pPr>
-        <w:pStyle w:val="a4"/>
+        <w:pStyle w:val="ListParagraph"/>
         <w:numPr>
           <w:ilvl w:val="0"/>
           <w:numId w:val="11"/>
@@ -2410,12 +2357,10 @@
           <w:lang w:val="en-US"/>
         </w:rPr>
       </w:pPr>
-      <w:bookmarkStart w:id="6" w:name="_GoBack"/>
-      <w:bookmarkEnd w:id="6"/>
-    </w:p>
-    <w:p>
-      <w:pPr>
-        <w:pStyle w:val="a3"/>
+    </w:p>
+    <w:p>
+      <w:pPr>
+        <w:pStyle w:val="TOCHeading"/>
         <w:rPr>
           <w:lang w:val="en-US"/>
         </w:rPr>
@@ -2450,7 +2395,7 @@
           <w:lang w:val="en-US"/>
         </w:rPr>
       </w:pPr>
-      <w:bookmarkStart w:id="7" w:name="_Toc100175772"/>
+      <w:bookmarkStart w:id="6" w:name="_Toc100175772"/>
       <w:r>
         <w:rPr>
           <w:rFonts w:ascii="Calibri" w:eastAsia="Times New Roman" w:hAnsi="Calibri" w:cs="Times New Roman"/>
@@ -2461,7 +2406,7 @@
         </w:rPr>
         <w:t>UC-24</w:t>
       </w:r>
-      <w:bookmarkEnd w:id="7"/>
+      <w:bookmarkEnd w:id="6"/>
     </w:p>
     <w:p>
       <w:pPr>
@@ -2624,7 +2569,7 @@
     </w:p>
     <w:p>
       <w:pPr>
-        <w:pStyle w:val="a4"/>
+        <w:pStyle w:val="ListParagraph"/>
         <w:numPr>
           <w:ilvl w:val="0"/>
           <w:numId w:val="5"/>
@@ -2646,7 +2591,7 @@
     </w:p>
     <w:p>
       <w:pPr>
-        <w:pStyle w:val="a4"/>
+        <w:pStyle w:val="ListParagraph"/>
         <w:numPr>
           <w:ilvl w:val="0"/>
           <w:numId w:val="5"/>
@@ -2668,7 +2613,7 @@
     </w:p>
     <w:p>
       <w:pPr>
-        <w:pStyle w:val="a4"/>
+        <w:pStyle w:val="ListParagraph"/>
         <w:numPr>
           <w:ilvl w:val="0"/>
           <w:numId w:val="5"/>
@@ -2690,7 +2635,7 @@
     </w:p>
     <w:p>
       <w:pPr>
-        <w:pStyle w:val="1"/>
+        <w:pStyle w:val="Heading1"/>
         <w:rPr>
           <w:lang w:val="en-US"/>
         </w:rPr>
@@ -2721,7 +2666,7 @@
     </w:p>
     <w:p>
       <w:pPr>
-        <w:pStyle w:val="a3"/>
+        <w:pStyle w:val="TOCHeading"/>
         <w:rPr>
           <w:lang w:val="en-US"/>
         </w:rPr>
@@ -2785,21 +2730,29 @@
     </w:p>
     <w:p>
       <w:pPr>
-        <w:pStyle w:val="a3"/>
-        <w:rPr>
-          <w:lang w:val="en-US"/>
-        </w:rPr>
-      </w:pPr>
-      <w:r>
-        <w:rPr>
-          <w:lang w:val="en-US"/>
-        </w:rPr>
+        <w:rPr>
+          <w:lang w:val="en-US"/>
+        </w:rPr>
+      </w:pPr>
+    </w:p>
+    <w:p>
+      <w:pPr>
+        <w:pStyle w:val="TOCHeading"/>
+        <w:rPr>
+          <w:lang w:val="en-US"/>
+        </w:rPr>
+      </w:pPr>
+      <w:r>
+        <w:rPr>
+          <w:lang w:val="en-US"/>
+        </w:rPr>
+        <w:lastRenderedPageBreak/>
         <w:t>Test Cases per use case</w:t>
       </w:r>
     </w:p>
     <w:p>
       <w:pPr>
-        <w:pStyle w:val="1"/>
+        <w:pStyle w:val="Heading1"/>
         <w:rPr>
           <w:sz w:val="26"/>
           <w:szCs w:val="26"/>
@@ -2812,13 +2765,12 @@
           <w:szCs w:val="26"/>
           <w:lang w:val="en-US"/>
         </w:rPr>
-        <w:lastRenderedPageBreak/>
         <w:t>UC-24: Fundamental department deletion</w:t>
       </w:r>
     </w:p>
     <w:tbl>
       <w:tblPr>
-        <w:tblStyle w:val="45"/>
+        <w:tblStyle w:val="GridTable4-Accent5"/>
         <w:tblW w:w="0" w:type="auto"/>
         <w:tblLook w:val="04A0" w:firstRow="1" w:lastRow="0" w:firstColumn="1" w:lastColumn="0" w:noHBand="0" w:noVBand="1"/>
       </w:tblPr>
@@ -3111,6 +3063,193 @@
         </w:rPr>
       </w:pPr>
     </w:p>
+    <w:p>
+      <w:pPr>
+        <w:pStyle w:val="Heading1"/>
+        <w:rPr>
+          <w:lang w:val="en-US"/>
+        </w:rPr>
+      </w:pPr>
+      <w:r>
+        <w:rPr>
+          <w:lang w:val="en-US"/>
+        </w:rPr>
+        <w:t>Sprint 1 Test Report</w:t>
+      </w:r>
+    </w:p>
+    <w:p>
+      <w:pPr>
+        <w:rPr>
+          <w:lang w:val="en-US"/>
+        </w:rPr>
+      </w:pPr>
+    </w:p>
+    <w:p>
+      <w:pPr>
+        <w:pStyle w:val="TOCHeading"/>
+        <w:rPr>
+          <w:lang w:val="en-US"/>
+        </w:rPr>
+      </w:pPr>
+      <w:r>
+        <w:rPr>
+          <w:lang w:val="en-US"/>
+        </w:rPr>
+        <w:t>introduction</w:t>
+      </w:r>
+    </w:p>
+    <w:p>
+      <w:pPr>
+        <w:rPr>
+          <w:sz w:val="24"/>
+          <w:szCs w:val="24"/>
+          <w:lang w:val="en-US"/>
+        </w:rPr>
+      </w:pPr>
+      <w:r>
+        <w:rPr>
+          <w:sz w:val="24"/>
+          <w:szCs w:val="24"/>
+          <w:lang w:val="en-US"/>
+        </w:rPr>
+        <w:t xml:space="preserve">This </w:t>
+      </w:r>
+      <w:r>
+        <w:rPr>
+          <w:sz w:val="24"/>
+          <w:szCs w:val="24"/>
+          <w:lang w:val="en-US"/>
+        </w:rPr>
+        <w:t xml:space="preserve">part of the </w:t>
+      </w:r>
+      <w:r>
+        <w:rPr>
+          <w:sz w:val="24"/>
+          <w:szCs w:val="24"/>
+          <w:lang w:val="en-US"/>
+        </w:rPr>
+        <w:t>document aim</w:t>
+      </w:r>
+      <w:r>
+        <w:rPr>
+          <w:sz w:val="24"/>
+          <w:szCs w:val="24"/>
+          <w:lang w:val="en-US"/>
+        </w:rPr>
+        <w:t xml:space="preserve">s to provide understanding based on the feedback received from the test cases presented first-hand in the Test Plan document. </w:t>
+      </w:r>
+      <w:r>
+        <w:rPr>
+          <w:sz w:val="24"/>
+          <w:szCs w:val="24"/>
+          <w:lang w:val="en-US"/>
+        </w:rPr>
+        <w:t>Ongoing</w:t>
+      </w:r>
+      <w:r>
+        <w:rPr>
+          <w:sz w:val="24"/>
+          <w:szCs w:val="24"/>
+          <w:lang w:val="en-US"/>
+        </w:rPr>
+        <w:t xml:space="preserve"> tests made on people with no prior knowledge of the application have generated data which is going to be summed up in the test report.</w:t>
+      </w:r>
+    </w:p>
+    <w:p>
+      <w:pPr>
+        <w:rPr>
+          <w:lang w:val="en-US"/>
+        </w:rPr>
+      </w:pPr>
+    </w:p>
+    <w:p>
+      <w:pPr>
+        <w:rPr>
+          <w:lang w:val="en-US"/>
+        </w:rPr>
+      </w:pPr>
+    </w:p>
+    <w:p>
+      <w:pPr>
+        <w:rPr>
+          <w:lang w:val="en-US"/>
+        </w:rPr>
+      </w:pPr>
+    </w:p>
+    <w:p>
+      <w:pPr>
+        <w:pStyle w:val="TOCHeading"/>
+        <w:rPr>
+          <w:lang w:val="en-US"/>
+        </w:rPr>
+      </w:pPr>
+      <w:r>
+        <w:rPr>
+          <w:lang w:val="en-US"/>
+        </w:rPr>
+        <w:t>Test Cases and summary of the test</w:t>
+      </w:r>
+    </w:p>
+    <w:p>
+      <w:pPr>
+        <w:rPr>
+          <w:sz w:val="28"/>
+          <w:szCs w:val="28"/>
+          <w:lang w:val="en-US"/>
+        </w:rPr>
+      </w:pPr>
+    </w:p>
+    <w:p>
+      <w:pPr>
+        <w:pStyle w:val="Heading1"/>
+        <w:rPr>
+          <w:sz w:val="26"/>
+          <w:szCs w:val="26"/>
+          <w:lang w:val="en-US"/>
+        </w:rPr>
+      </w:pPr>
+      <w:r>
+        <w:rPr>
+          <w:sz w:val="26"/>
+          <w:szCs w:val="26"/>
+          <w:lang w:val="en-US"/>
+        </w:rPr>
+        <w:t xml:space="preserve">TC-27: User </w:t>
+      </w:r>
+      <w:r>
+        <w:rPr>
+          <w:sz w:val="26"/>
+          <w:szCs w:val="26"/>
+          <w:lang w:val="en-US"/>
+        </w:rPr>
+        <w:t>d</w:t>
+      </w:r>
+      <w:r>
+        <w:rPr>
+          <w:sz w:val="26"/>
+          <w:szCs w:val="26"/>
+          <w:lang w:val="en-US"/>
+        </w:rPr>
+        <w:t>eletes a must-have department</w:t>
+      </w:r>
+    </w:p>
+    <w:p>
+      <w:pPr>
+        <w:rPr>
+          <w:sz w:val="22"/>
+          <w:szCs w:val="22"/>
+          <w:lang w:val="en-US"/>
+        </w:rPr>
+      </w:pPr>
+      <w:r>
+        <w:rPr>
+          <w:sz w:val="22"/>
+          <w:szCs w:val="22"/>
+          <w:lang w:val="en-US"/>
+        </w:rPr>
+        <w:t>User attempts deletion of must have department. Is not allowed by the system. No issues have been encountered.</w:t>
+      </w:r>
+    </w:p>
     <w:sectPr>
       <w:pgSz w:w="12240" w:h="15840"/>
       <w:pgMar w:top="1440" w:right="1440" w:bottom="1440" w:left="1440" w:header="720" w:footer="720" w:gutter="0"/>
@@ -3122,7 +3261,7 @@
 </file>
 
 <file path=word/numbering.xml><?xml version="1.0" encoding="utf-8"?>
-<w:numbering xmlns:wpc="http://schemas.microsoft.com/office/word/2010/wordprocessingCanvas" xmlns:cx="http://schemas.microsoft.com/office/drawing/2014/chartex" xmlns:mc="http://schemas.openxmlformats.org/markup-compatibility/2006" xmlns:o="urn:schemas-microsoft-com:office:office" xmlns:r="http://schemas.openxmlformats.org/officeDocument/2006/relationships" xmlns:m="http://schemas.openxmlformats.org/officeDocument/2006/math" xmlns:v="urn:schemas-microsoft-com:vml" xmlns:wp14="http://schemas.microsoft.com/office/word/2010/wordprocessingDrawing" xmlns:wp="http://schemas.openxmlformats.org/drawingml/2006/wordprocessingDrawing" xmlns:w10="urn:schemas-microsoft-com:office:word" xmlns:w="http://schemas.openxmlformats.org/wordprocessingml/2006/main" xmlns:w14="http://schemas.microsoft.com/office/word/2010/wordml" xmlns:w15="http://schemas.microsoft.com/office/word/2012/wordml" xmlns:w16se="http://schemas.microsoft.com/office/word/2015/wordml/symex" xmlns:wpg="http://schemas.microsoft.com/office/word/2010/wordprocessingGroup" xmlns:wpi="http://schemas.microsoft.com/office/word/2010/wordprocessingInk" xmlns:wne="http://schemas.microsoft.com/office/word/2006/wordml" xmlns:wps="http://schemas.microsoft.com/office/word/2010/wordprocessingShape" mc:Ignorable="w14 w15 w16se wp14">
+<w:numbering xmlns:wpc="http://schemas.microsoft.com/office/word/2010/wordprocessingCanvas" xmlns:cx="http://schemas.microsoft.com/office/drawing/2014/chartex" xmlns:cx1="http://schemas.microsoft.com/office/drawing/2015/9/8/chartex" xmlns:cx2="http://schemas.microsoft.com/office/drawing/2015/10/21/chartex" xmlns:cx3="http://schemas.microsoft.com/office/drawing/2016/5/9/chartex" xmlns:cx4="http://schemas.microsoft.com/office/drawing/2016/5/10/chartex" xmlns:cx5="http://schemas.microsoft.com/office/drawing/2016/5/11/chartex" xmlns:cx6="http://schemas.microsoft.com/office/drawing/2016/5/12/chartex" xmlns:cx7="http://schemas.microsoft.com/office/drawing/2016/5/13/chartex" xmlns:cx8="http://schemas.microsoft.com/office/drawing/2016/5/14/chartex" xmlns:mc="http://schemas.openxmlformats.org/markup-compatibility/2006" xmlns:aink="http://schemas.microsoft.com/office/drawing/2016/ink" xmlns:am3d="http://schemas.microsoft.com/office/drawing/2017/model3d" xmlns:o="urn:schemas-microsoft-com:office:office" xmlns:oel="http://schemas.microsoft.com/office/2019/extlst" xmlns:r="http://schemas.openxmlformats.org/officeDocument/2006/relationships" xmlns:m="http://schemas.openxmlformats.org/officeDocument/2006/math" xmlns:v="urn:schemas-microsoft-com:vml" xmlns:wp14="http://schemas.microsoft.com/office/word/2010/wordprocessingDrawing" xmlns:wp="http://schemas.openxmlformats.org/drawingml/2006/wordprocessingDrawing" xmlns:w10="urn:schemas-microsoft-com:office:word" xmlns:w="http://schemas.openxmlformats.org/wordprocessingml/2006/main" xmlns:w14="http://schemas.microsoft.com/office/word/2010/wordml" xmlns:w15="http://schemas.microsoft.com/office/word/2012/wordml" xmlns:w16cex="http://schemas.microsoft.com/office/word/2018/wordml/cex" xmlns:w16cid="http://schemas.microsoft.com/office/word/2016/wordml/cid" xmlns:w16="http://schemas.microsoft.com/office/word/2018/wordml" xmlns:w16sdtdh="http://schemas.microsoft.com/office/word/2020/wordml/sdtdatahash" xmlns:w16se="http://schemas.microsoft.com/office/word/2015/wordml/symex" xmlns:wpg="http://schemas.microsoft.com/office/word/2010/wordprocessingGroup" xmlns:wpi="http://schemas.microsoft.com/office/word/2010/wordprocessingInk" xmlns:wne="http://schemas.microsoft.com/office/word/2006/wordml" xmlns:wps="http://schemas.microsoft.com/office/word/2010/wordprocessingShape" mc:Ignorable="w14 w15 w16se w16cid w16 w16cex w16sdtdh wp14">
   <w:abstractNum w:abstractNumId="0" w15:restartNumberingAfterBreak="0">
     <w:nsid w:val="0E0E6679"/>
     <w:multiLevelType w:val="hybridMultilevel"/>
@@ -4208,44 +4347,44 @@
       </w:pPr>
     </w:lvl>
   </w:abstractNum>
-  <w:num w:numId="1">
+  <w:num w:numId="1" w16cid:durableId="1364089872">
     <w:abstractNumId w:val="6"/>
   </w:num>
-  <w:num w:numId="2">
+  <w:num w:numId="2" w16cid:durableId="1244988926">
     <w:abstractNumId w:val="9"/>
   </w:num>
-  <w:num w:numId="3">
+  <w:num w:numId="3" w16cid:durableId="145173049">
     <w:abstractNumId w:val="2"/>
   </w:num>
-  <w:num w:numId="4">
+  <w:num w:numId="4" w16cid:durableId="1043795203">
     <w:abstractNumId w:val="5"/>
   </w:num>
-  <w:num w:numId="5">
+  <w:num w:numId="5" w16cid:durableId="1789398074">
     <w:abstractNumId w:val="1"/>
   </w:num>
-  <w:num w:numId="6">
+  <w:num w:numId="6" w16cid:durableId="337654881">
     <w:abstractNumId w:val="3"/>
   </w:num>
-  <w:num w:numId="7">
+  <w:num w:numId="7" w16cid:durableId="1618873837">
     <w:abstractNumId w:val="7"/>
   </w:num>
-  <w:num w:numId="8">
+  <w:num w:numId="8" w16cid:durableId="676812103">
     <w:abstractNumId w:val="0"/>
   </w:num>
-  <w:num w:numId="9">
+  <w:num w:numId="9" w16cid:durableId="630210094">
     <w:abstractNumId w:val="4"/>
   </w:num>
-  <w:num w:numId="10">
+  <w:num w:numId="10" w16cid:durableId="1637906028">
     <w:abstractNumId w:val="10"/>
   </w:num>
-  <w:num w:numId="11">
+  <w:num w:numId="11" w16cid:durableId="2011640660">
     <w:abstractNumId w:val="8"/>
   </w:num>
 </w:numbering>
 </file>
 
 <file path=word/styles.xml><?xml version="1.0" encoding="utf-8"?>
-<w:styles xmlns:mc="http://schemas.openxmlformats.org/markup-compatibility/2006" xmlns:r="http://schemas.openxmlformats.org/officeDocument/2006/relationships" xmlns:w="http://schemas.openxmlformats.org/wordprocessingml/2006/main" xmlns:w14="http://schemas.microsoft.com/office/word/2010/wordml" xmlns:w15="http://schemas.microsoft.com/office/word/2012/wordml" xmlns:w16se="http://schemas.microsoft.com/office/word/2015/wordml/symex" mc:Ignorable="w14 w15 w16se">
+<w:styles xmlns:mc="http://schemas.openxmlformats.org/markup-compatibility/2006" xmlns:r="http://schemas.openxmlformats.org/officeDocument/2006/relationships" xmlns:w="http://schemas.openxmlformats.org/wordprocessingml/2006/main" xmlns:w14="http://schemas.microsoft.com/office/word/2010/wordml" xmlns:w15="http://schemas.microsoft.com/office/word/2012/wordml" xmlns:w16cex="http://schemas.microsoft.com/office/word/2018/wordml/cex" xmlns:w16cid="http://schemas.microsoft.com/office/word/2016/wordml/cid" xmlns:w16="http://schemas.microsoft.com/office/word/2018/wordml" xmlns:w16sdtdh="http://schemas.microsoft.com/office/word/2020/wordml/sdtdatahash" xmlns:w16se="http://schemas.microsoft.com/office/word/2015/wordml/symex" mc:Ignorable="w14 w15 w16se w16cid w16 w16cex w16sdtdh">
   <w:docDefaults>
     <w:rPrDefault>
       <w:rPr>
@@ -4261,7 +4400,7 @@
       </w:pPr>
     </w:pPrDefault>
   </w:docDefaults>
-  <w:latentStyles w:defLockedState="0" w:defUIPriority="99" w:defSemiHidden="0" w:defUnhideWhenUsed="0" w:defQFormat="0" w:count="371">
+  <w:latentStyles w:defLockedState="0" w:defUIPriority="99" w:defSemiHidden="0" w:defUnhideWhenUsed="0" w:defQFormat="0" w:count="376">
     <w:lsdException w:name="Normal" w:uiPriority="0" w:qFormat="1"/>
     <w:lsdException w:name="heading 1" w:uiPriority="9" w:qFormat="1"/>
     <w:lsdException w:name="heading 2" w:semiHidden="1" w:uiPriority="9" w:unhideWhenUsed="1" w:qFormat="1"/>
@@ -4633,8 +4772,13 @@
     <w:lsdException w:name="List Table 5 Dark Accent 6" w:uiPriority="50"/>
     <w:lsdException w:name="List Table 6 Colorful Accent 6" w:uiPriority="51"/>
     <w:lsdException w:name="List Table 7 Colorful Accent 6" w:uiPriority="52"/>
+    <w:lsdException w:name="Mention" w:semiHidden="1" w:unhideWhenUsed="1"/>
+    <w:lsdException w:name="Smart Hyperlink" w:semiHidden="1" w:unhideWhenUsed="1"/>
+    <w:lsdException w:name="Hashtag" w:semiHidden="1" w:unhideWhenUsed="1"/>
+    <w:lsdException w:name="Unresolved Mention" w:semiHidden="1" w:unhideWhenUsed="1"/>
+    <w:lsdException w:name="Smart Link" w:semiHidden="1" w:unhideWhenUsed="1"/>
   </w:latentStyles>
-  <w:style w:type="paragraph" w:default="1" w:styleId="a">
+  <w:style w:type="paragraph" w:default="1" w:styleId="Normal">
     <w:name w:val="Normal"/>
     <w:qFormat/>
     <w:rsid w:val="005C2A00"/>
@@ -4648,11 +4792,11 @@
       <w:lang w:val="bg-BG"/>
     </w:rPr>
   </w:style>
-  <w:style w:type="paragraph" w:styleId="1">
+  <w:style w:type="paragraph" w:styleId="Heading1">
     <w:name w:val="heading 1"/>
-    <w:basedOn w:val="a"/>
-    <w:next w:val="a"/>
-    <w:link w:val="10"/>
+    <w:basedOn w:val="Normal"/>
+    <w:next w:val="Normal"/>
+    <w:link w:val="Heading1Char"/>
     <w:uiPriority w:val="9"/>
     <w:qFormat/>
     <w:rsid w:val="005C2A00"/>
@@ -4669,11 +4813,11 @@
       <w:szCs w:val="32"/>
     </w:rPr>
   </w:style>
-  <w:style w:type="paragraph" w:styleId="3">
+  <w:style w:type="paragraph" w:styleId="Heading3">
     <w:name w:val="heading 3"/>
-    <w:basedOn w:val="a"/>
-    <w:next w:val="a"/>
-    <w:link w:val="30"/>
+    <w:basedOn w:val="Normal"/>
+    <w:next w:val="Normal"/>
+    <w:link w:val="Heading3Char"/>
     <w:uiPriority w:val="9"/>
     <w:semiHidden/>
     <w:unhideWhenUsed/>
@@ -4692,13 +4836,13 @@
       <w:szCs w:val="24"/>
     </w:rPr>
   </w:style>
-  <w:style w:type="character" w:default="1" w:styleId="a0">
+  <w:style w:type="character" w:default="1" w:styleId="DefaultParagraphFont">
     <w:name w:val="Default Paragraph Font"/>
     <w:uiPriority w:val="1"/>
     <w:semiHidden/>
     <w:unhideWhenUsed/>
   </w:style>
-  <w:style w:type="table" w:default="1" w:styleId="a1">
+  <w:style w:type="table" w:default="1" w:styleId="TableNormal">
     <w:name w:val="Normal Table"/>
     <w:uiPriority w:val="99"/>
     <w:semiHidden/>
@@ -4713,16 +4857,16 @@
       </w:tblCellMar>
     </w:tblPr>
   </w:style>
-  <w:style w:type="numbering" w:default="1" w:styleId="a2">
+  <w:style w:type="numbering" w:default="1" w:styleId="NoList">
     <w:name w:val="No List"/>
     <w:uiPriority w:val="99"/>
     <w:semiHidden/>
     <w:unhideWhenUsed/>
   </w:style>
-  <w:style w:type="character" w:customStyle="1" w:styleId="10">
-    <w:name w:val="Заглавие 1 Знак"/>
-    <w:basedOn w:val="a0"/>
-    <w:link w:val="1"/>
+  <w:style w:type="character" w:customStyle="1" w:styleId="Heading1Char">
+    <w:name w:val="Heading 1 Char"/>
+    <w:basedOn w:val="DefaultParagraphFont"/>
+    <w:link w:val="Heading1"/>
     <w:uiPriority w:val="9"/>
     <w:rsid w:val="005C2A00"/>
     <w:rPr>
@@ -4733,10 +4877,10 @@
       <w:lang w:val="bg-BG"/>
     </w:rPr>
   </w:style>
-  <w:style w:type="paragraph" w:styleId="a3">
+  <w:style w:type="paragraph" w:styleId="TOCHeading">
     <w:name w:val="TOC Heading"/>
-    <w:basedOn w:val="1"/>
-    <w:next w:val="a"/>
+    <w:basedOn w:val="Heading1"/>
+    <w:next w:val="Normal"/>
     <w:uiPriority w:val="39"/>
     <w:unhideWhenUsed/>
     <w:qFormat/>
@@ -4763,10 +4907,10 @@
       <w:szCs w:val="22"/>
     </w:rPr>
   </w:style>
-  <w:style w:type="character" w:customStyle="1" w:styleId="30">
-    <w:name w:val="Заглавие 3 Знак"/>
-    <w:basedOn w:val="a0"/>
-    <w:link w:val="3"/>
+  <w:style w:type="character" w:customStyle="1" w:styleId="Heading3Char">
+    <w:name w:val="Heading 3 Char"/>
+    <w:basedOn w:val="DefaultParagraphFont"/>
+    <w:link w:val="Heading3"/>
     <w:uiPriority w:val="9"/>
     <w:semiHidden/>
     <w:rsid w:val="007960D9"/>
@@ -4778,9 +4922,9 @@
       <w:lang w:val="bg-BG"/>
     </w:rPr>
   </w:style>
-  <w:style w:type="paragraph" w:styleId="a4">
+  <w:style w:type="paragraph" w:styleId="ListParagraph">
     <w:name w:val="List Paragraph"/>
-    <w:basedOn w:val="a"/>
+    <w:basedOn w:val="Normal"/>
     <w:uiPriority w:val="34"/>
     <w:qFormat/>
     <w:rsid w:val="007960D9"/>
@@ -4789,10 +4933,10 @@
       <w:contextualSpacing/>
     </w:pPr>
   </w:style>
-  <w:style w:type="paragraph" w:styleId="11">
+  <w:style w:type="paragraph" w:styleId="TOC1">
     <w:name w:val="toc 1"/>
-    <w:basedOn w:val="a"/>
-    <w:next w:val="a"/>
+    <w:basedOn w:val="Normal"/>
+    <w:next w:val="Normal"/>
     <w:autoRedefine/>
     <w:uiPriority w:val="39"/>
     <w:unhideWhenUsed/>
@@ -4801,10 +4945,10 @@
       <w:spacing w:after="100"/>
     </w:pPr>
   </w:style>
-  <w:style w:type="paragraph" w:styleId="31">
+  <w:style w:type="paragraph" w:styleId="TOC3">
     <w:name w:val="toc 3"/>
-    <w:basedOn w:val="a"/>
-    <w:next w:val="a"/>
+    <w:basedOn w:val="Normal"/>
+    <w:next w:val="Normal"/>
     <w:autoRedefine/>
     <w:uiPriority w:val="39"/>
     <w:unhideWhenUsed/>
@@ -4814,9 +4958,9 @@
       <w:ind w:left="400"/>
     </w:pPr>
   </w:style>
-  <w:style w:type="character" w:styleId="a5">
+  <w:style w:type="character" w:styleId="Hyperlink">
     <w:name w:val="Hyperlink"/>
-    <w:basedOn w:val="a0"/>
+    <w:basedOn w:val="DefaultParagraphFont"/>
     <w:uiPriority w:val="99"/>
     <w:unhideWhenUsed/>
     <w:rsid w:val="00BA4F92"/>
@@ -4825,9 +4969,9 @@
       <w:u w:val="single"/>
     </w:rPr>
   </w:style>
-  <w:style w:type="table" w:styleId="45">
+  <w:style w:type="table" w:styleId="GridTable4-Accent5">
     <w:name w:val="Grid Table 4 Accent 5"/>
-    <w:basedOn w:val="a1"/>
+    <w:basedOn w:val="TableNormal"/>
     <w:uiPriority w:val="49"/>
     <w:rsid w:val="00877867"/>
     <w:pPr>

</xml_diff>